<commit_message>
Kontakt, Projekter og mobilvisning
Nu virker Kontakt, projekter og mobilvisning som det skal
</commit_message>
<xml_diff>
--- a/documents/1_semester_eksamensprojekt.docx
+++ b/documents/1_semester_eksamensprojekt.docx
@@ -919,8 +919,6 @@
               <w:fldChar w:fldCharType="end"/>
             </w:r>
           </w:hyperlink>
-          <w:bookmarkStart w:id="0" w:name="_GoBack"/>
-          <w:bookmarkEnd w:id="0"/>
         </w:p>
         <w:p>
           <w:pPr>
@@ -1020,30 +1018,30 @@
           <w:lang w:val="da-DK"/>
         </w:rPr>
       </w:pPr>
-      <w:bookmarkStart w:id="1" w:name="_Toc531692315"/>
+      <w:bookmarkStart w:id="0" w:name="_Toc531692315"/>
       <w:r>
         <w:rPr>
           <w:lang w:val="da-DK"/>
         </w:rPr>
         <w:t>Tekst indhold</w:t>
       </w:r>
+      <w:bookmarkEnd w:id="0"/>
+    </w:p>
+    <w:p>
+      <w:pPr>
+        <w:pStyle w:val="Overskrift2"/>
+        <w:rPr>
+          <w:lang w:val="da-DK"/>
+        </w:rPr>
+      </w:pPr>
+      <w:bookmarkStart w:id="1" w:name="_Toc531692316"/>
+      <w:r>
+        <w:rPr>
+          <w:lang w:val="da-DK"/>
+        </w:rPr>
+        <w:t>Generelle tanker om studiet</w:t>
+      </w:r>
       <w:bookmarkEnd w:id="1"/>
-    </w:p>
-    <w:p>
-      <w:pPr>
-        <w:pStyle w:val="Overskrift2"/>
-        <w:rPr>
-          <w:lang w:val="da-DK"/>
-        </w:rPr>
-      </w:pPr>
-      <w:bookmarkStart w:id="2" w:name="_Toc531692316"/>
-      <w:r>
-        <w:rPr>
-          <w:lang w:val="da-DK"/>
-        </w:rPr>
-        <w:t>Generelle tanker om studiet</w:t>
-      </w:r>
-      <w:bookmarkEnd w:id="2"/>
     </w:p>
     <w:p>
       <w:pPr>
@@ -1253,7 +1251,7 @@
           <w:lang w:val="da-DK"/>
         </w:rPr>
       </w:pPr>
-      <w:bookmarkStart w:id="3" w:name="_Toc531692317"/>
+      <w:bookmarkStart w:id="2" w:name="_Toc531692317"/>
       <w:r>
         <w:rPr>
           <w:lang w:val="da-DK"/>
@@ -1267,7 +1265,7 @@
         </w:rPr>
         <w:t>Sweetbot</w:t>
       </w:r>
-      <w:bookmarkEnd w:id="3"/>
+      <w:bookmarkEnd w:id="2"/>
       <w:proofErr w:type="spellEnd"/>
     </w:p>
     <w:p>
@@ -1563,7 +1561,7 @@
           <w:lang w:val="da-DK"/>
         </w:rPr>
       </w:pPr>
-      <w:bookmarkStart w:id="4" w:name="_Toc531692318"/>
+      <w:bookmarkStart w:id="3" w:name="_Toc531692318"/>
       <w:r>
         <w:rPr>
           <w:lang w:val="da-DK"/>
@@ -1584,7 +1582,7 @@
         </w:rPr>
         <w:t xml:space="preserve"> og hjemmeside</w:t>
       </w:r>
-      <w:bookmarkEnd w:id="4"/>
+      <w:bookmarkEnd w:id="3"/>
     </w:p>
     <w:p>
       <w:pPr>
@@ -1680,14 +1678,14 @@
           <w:lang w:val="da-DK"/>
         </w:rPr>
       </w:pPr>
-      <w:bookmarkStart w:id="5" w:name="_Toc531692319"/>
+      <w:bookmarkStart w:id="4" w:name="_Toc531692319"/>
       <w:r>
         <w:rPr>
           <w:lang w:val="da-DK"/>
         </w:rPr>
         <w:t>Byg en app</w:t>
       </w:r>
-      <w:bookmarkEnd w:id="5"/>
+      <w:bookmarkEnd w:id="4"/>
     </w:p>
     <w:p>
       <w:pPr>
@@ -1886,119 +1884,119 @@
           <w:lang w:val="da-DK"/>
         </w:rPr>
       </w:pPr>
-      <w:bookmarkStart w:id="6" w:name="_Toc531692320"/>
+      <w:bookmarkStart w:id="5" w:name="_Toc531692320"/>
       <w:r>
         <w:rPr>
           <w:lang w:val="da-DK"/>
         </w:rPr>
         <w:t>Eksamensprojektet</w:t>
       </w:r>
+      <w:bookmarkEnd w:id="5"/>
+    </w:p>
+    <w:p>
+      <w:pPr>
+        <w:rPr>
+          <w:b/>
+          <w:lang w:val="da-DK"/>
+        </w:rPr>
+      </w:pPr>
+      <w:r>
+        <w:rPr>
+          <w:b/>
+          <w:lang w:val="da-DK"/>
+        </w:rPr>
+        <w:t xml:space="preserve">Hvad har jeg lært under forløbet? </w:t>
+      </w:r>
+    </w:p>
+    <w:p>
+      <w:pPr>
+        <w:rPr>
+          <w:b/>
+          <w:lang w:val="da-DK"/>
+        </w:rPr>
+      </w:pPr>
+      <w:r>
+        <w:rPr>
+          <w:b/>
+          <w:lang w:val="da-DK"/>
+        </w:rPr>
+        <w:t>Hvordan hænger det sammen med mi</w:t>
+      </w:r>
+      <w:r>
+        <w:rPr>
+          <w:b/>
+          <w:lang w:val="da-DK"/>
+        </w:rPr>
+        <w:t xml:space="preserve">t </w:t>
+      </w:r>
+      <w:r>
+        <w:rPr>
+          <w:b/>
+          <w:lang w:val="da-DK"/>
+        </w:rPr>
+        <w:t>forhåndskendskab til emnet og denne opgavetype?</w:t>
+      </w:r>
+    </w:p>
+    <w:p>
+      <w:pPr>
+        <w:rPr>
+          <w:b/>
+          <w:lang w:val="da-DK"/>
+        </w:rPr>
+      </w:pPr>
+      <w:r>
+        <w:rPr>
+          <w:b/>
+          <w:lang w:val="da-DK"/>
+        </w:rPr>
+        <w:t>Hvad forventede jeg at lære?</w:t>
+      </w:r>
+    </w:p>
+    <w:p>
+      <w:pPr>
+        <w:rPr>
+          <w:b/>
+          <w:lang w:val="da-DK"/>
+        </w:rPr>
+      </w:pPr>
+      <w:r>
+        <w:rPr>
+          <w:b/>
+          <w:lang w:val="da-DK"/>
+        </w:rPr>
+        <w:t>Hvad har jeg mere brug for at lære?</w:t>
+      </w:r>
+    </w:p>
+    <w:p>
+      <w:pPr>
+        <w:rPr>
+          <w:b/>
+          <w:lang w:val="da-DK"/>
+        </w:rPr>
+      </w:pPr>
+      <w:r>
+        <w:rPr>
+          <w:b/>
+          <w:lang w:val="da-DK"/>
+        </w:rPr>
+        <w:t>Hvad vil jeg foretage mig for at komme til at lære dette?</w:t>
+      </w:r>
+    </w:p>
+    <w:p>
+      <w:pPr>
+        <w:pStyle w:val="Overskrift2"/>
+        <w:rPr>
+          <w:lang w:val="da-DK"/>
+        </w:rPr>
+      </w:pPr>
+      <w:bookmarkStart w:id="6" w:name="_Toc531692321"/>
+      <w:r>
+        <w:rPr>
+          <w:lang w:val="da-DK"/>
+        </w:rPr>
+        <w:t>HSF Hjemmeside</w:t>
+      </w:r>
       <w:bookmarkEnd w:id="6"/>
-    </w:p>
-    <w:p>
-      <w:pPr>
-        <w:rPr>
-          <w:b/>
-          <w:lang w:val="da-DK"/>
-        </w:rPr>
-      </w:pPr>
-      <w:r>
-        <w:rPr>
-          <w:b/>
-          <w:lang w:val="da-DK"/>
-        </w:rPr>
-        <w:t xml:space="preserve">Hvad har jeg lært under forløbet? </w:t>
-      </w:r>
-    </w:p>
-    <w:p>
-      <w:pPr>
-        <w:rPr>
-          <w:b/>
-          <w:lang w:val="da-DK"/>
-        </w:rPr>
-      </w:pPr>
-      <w:r>
-        <w:rPr>
-          <w:b/>
-          <w:lang w:val="da-DK"/>
-        </w:rPr>
-        <w:t>Hvordan hænger det sammen med mi</w:t>
-      </w:r>
-      <w:r>
-        <w:rPr>
-          <w:b/>
-          <w:lang w:val="da-DK"/>
-        </w:rPr>
-        <w:t xml:space="preserve">t </w:t>
-      </w:r>
-      <w:r>
-        <w:rPr>
-          <w:b/>
-          <w:lang w:val="da-DK"/>
-        </w:rPr>
-        <w:t>forhåndskendskab til emnet og denne opgavetype?</w:t>
-      </w:r>
-    </w:p>
-    <w:p>
-      <w:pPr>
-        <w:rPr>
-          <w:b/>
-          <w:lang w:val="da-DK"/>
-        </w:rPr>
-      </w:pPr>
-      <w:r>
-        <w:rPr>
-          <w:b/>
-          <w:lang w:val="da-DK"/>
-        </w:rPr>
-        <w:t>Hvad forventede jeg at lære?</w:t>
-      </w:r>
-    </w:p>
-    <w:p>
-      <w:pPr>
-        <w:rPr>
-          <w:b/>
-          <w:lang w:val="da-DK"/>
-        </w:rPr>
-      </w:pPr>
-      <w:r>
-        <w:rPr>
-          <w:b/>
-          <w:lang w:val="da-DK"/>
-        </w:rPr>
-        <w:t>Hvad har jeg mere brug for at lære?</w:t>
-      </w:r>
-    </w:p>
-    <w:p>
-      <w:pPr>
-        <w:rPr>
-          <w:b/>
-          <w:lang w:val="da-DK"/>
-        </w:rPr>
-      </w:pPr>
-      <w:r>
-        <w:rPr>
-          <w:b/>
-          <w:lang w:val="da-DK"/>
-        </w:rPr>
-        <w:t>Hvad vil jeg foretage mig for at komme til at lære dette?</w:t>
-      </w:r>
-    </w:p>
-    <w:p>
-      <w:pPr>
-        <w:pStyle w:val="Overskrift2"/>
-        <w:rPr>
-          <w:lang w:val="da-DK"/>
-        </w:rPr>
-      </w:pPr>
-      <w:bookmarkStart w:id="7" w:name="_Toc531692321"/>
-      <w:r>
-        <w:rPr>
-          <w:lang w:val="da-DK"/>
-        </w:rPr>
-        <w:t>HSF Hjemmeside</w:t>
-      </w:r>
-      <w:bookmarkEnd w:id="7"/>
     </w:p>
     <w:p>
       <w:pPr>
@@ -2303,30 +2301,30 @@
           <w:lang w:val="da-DK"/>
         </w:rPr>
       </w:pPr>
-      <w:bookmarkStart w:id="8" w:name="_Toc531692322"/>
+      <w:bookmarkStart w:id="7" w:name="_Toc531692322"/>
       <w:r>
         <w:rPr>
           <w:lang w:val="da-DK"/>
         </w:rPr>
         <w:t>Besvarelser af opgaver</w:t>
       </w:r>
+      <w:bookmarkEnd w:id="7"/>
+    </w:p>
+    <w:p>
+      <w:pPr>
+        <w:pStyle w:val="Overskrift2"/>
+        <w:rPr>
+          <w:lang w:val="da-DK"/>
+        </w:rPr>
+      </w:pPr>
+      <w:bookmarkStart w:id="8" w:name="_Toc531692323"/>
+      <w:r>
+        <w:rPr>
+          <w:lang w:val="da-DK"/>
+        </w:rPr>
+        <w:t>Byg en App</w:t>
+      </w:r>
       <w:bookmarkEnd w:id="8"/>
-    </w:p>
-    <w:p>
-      <w:pPr>
-        <w:pStyle w:val="Overskrift2"/>
-        <w:rPr>
-          <w:lang w:val="da-DK"/>
-        </w:rPr>
-      </w:pPr>
-      <w:bookmarkStart w:id="9" w:name="_Toc531692323"/>
-      <w:r>
-        <w:rPr>
-          <w:lang w:val="da-DK"/>
-        </w:rPr>
-        <w:t>Byg en App</w:t>
-      </w:r>
-      <w:bookmarkEnd w:id="9"/>
     </w:p>
     <w:p>
       <w:pPr>
@@ -2751,47 +2749,47 @@
           <w:lang w:val="da-DK"/>
         </w:rPr>
       </w:pPr>
-      <w:bookmarkStart w:id="10" w:name="_Toc531692324"/>
+      <w:bookmarkStart w:id="9" w:name="_Toc531692324"/>
       <w:r>
         <w:rPr>
           <w:lang w:val="da-DK"/>
         </w:rPr>
         <w:t>Links</w:t>
       </w:r>
+      <w:bookmarkEnd w:id="9"/>
+    </w:p>
+    <w:p>
+      <w:pPr>
+        <w:pStyle w:val="Overskrift3"/>
+        <w:rPr>
+          <w:lang w:val="da-DK"/>
+        </w:rPr>
+      </w:pPr>
+      <w:bookmarkStart w:id="10" w:name="_Toc531692325"/>
+      <w:r>
+        <w:rPr>
+          <w:lang w:val="da-DK"/>
+        </w:rPr>
+        <w:t xml:space="preserve">Idéer til fede </w:t>
+      </w:r>
+      <w:proofErr w:type="spellStart"/>
+      <w:r>
+        <w:rPr>
+          <w:lang w:val="da-DK"/>
+        </w:rPr>
+        <w:t>effecter</w:t>
+      </w:r>
+      <w:proofErr w:type="spellEnd"/>
+      <w:r>
+        <w:rPr>
+          <w:lang w:val="da-DK"/>
+        </w:rPr>
+        <w:t xml:space="preserve"> og layouts</w:t>
+      </w:r>
       <w:bookmarkEnd w:id="10"/>
     </w:p>
     <w:p>
       <w:pPr>
-        <w:pStyle w:val="Overskrift3"/>
-        <w:rPr>
-          <w:lang w:val="da-DK"/>
-        </w:rPr>
-      </w:pPr>
-      <w:bookmarkStart w:id="11" w:name="_Toc531692325"/>
-      <w:r>
-        <w:rPr>
-          <w:lang w:val="da-DK"/>
-        </w:rPr>
-        <w:t xml:space="preserve">Idéer til fede </w:t>
-      </w:r>
-      <w:proofErr w:type="spellStart"/>
-      <w:r>
-        <w:rPr>
-          <w:lang w:val="da-DK"/>
-        </w:rPr>
-        <w:t>effecter</w:t>
-      </w:r>
-      <w:proofErr w:type="spellEnd"/>
-      <w:r>
-        <w:rPr>
-          <w:lang w:val="da-DK"/>
-        </w:rPr>
-        <w:t xml:space="preserve"> og layouts</w:t>
-      </w:r>
-      <w:bookmarkEnd w:id="11"/>
-    </w:p>
-    <w:p>
-      <w:pPr>
         <w:pStyle w:val="Overskrift4"/>
         <w:rPr>
           <w:lang w:val="da-DK"/>
@@ -2806,8 +2804,12 @@
     </w:p>
     <w:p>
       <w:pPr>
+        <w:pStyle w:val="Overskrift4"/>
         <w:rPr>
           <w:rStyle w:val="Hyperlink"/>
+          <w:rFonts w:asciiTheme="minorHAnsi" w:eastAsiaTheme="minorHAnsi" w:hAnsiTheme="minorHAnsi" w:cstheme="minorBidi"/>
+          <w:i w:val="0"/>
+          <w:iCs w:val="0"/>
           <w:lang w:val="da-DK"/>
         </w:rPr>
       </w:pPr>
@@ -2815,11 +2817,37 @@
         <w:r>
           <w:rPr>
             <w:rStyle w:val="Hyperlink"/>
+            <w:rFonts w:asciiTheme="minorHAnsi" w:eastAsiaTheme="minorHAnsi" w:hAnsiTheme="minorHAnsi" w:cstheme="minorBidi"/>
+            <w:i w:val="0"/>
+            <w:iCs w:val="0"/>
             <w:lang w:val="da-DK"/>
           </w:rPr>
-          <w:t>https://codepen.io/ngomjnhthj/pen/MeWXJO</w:t>
+          <w:t>https://github.com/web-tiki/responsive-grid-of-hexagons/blob/master/hexagons.css</w:t>
         </w:r>
       </w:hyperlink>
+    </w:p>
+    <w:p>
+      <w:pPr>
+        <w:rPr>
+          <w:lang w:val="da-DK"/>
+        </w:rPr>
+      </w:pPr>
+      <w:r>
+        <w:rPr>
+          <w:lang w:val="da-DK"/>
+        </w:rPr>
+        <w:t>HUSK AT SKRIVE TAK</w:t>
+      </w:r>
+      <w:bookmarkStart w:id="11" w:name="_GoBack"/>
+      <w:bookmarkEnd w:id="11"/>
+    </w:p>
+    <w:p>
+      <w:pPr>
+        <w:pStyle w:val="Overskrift4"/>
+        <w:rPr>
+          <w:lang w:val="da-DK"/>
+        </w:rPr>
+      </w:pPr>
     </w:p>
     <w:p>
       <w:pPr>
@@ -3008,6 +3036,7 @@
         <w:rPr>
           <w:lang w:val="da-DK"/>
         </w:rPr>
+        <w:lastRenderedPageBreak/>
         <w:t>Pinterrest</w:t>
       </w:r>
       <w:proofErr w:type="spellEnd"/>
@@ -3024,7 +3053,6 @@
         <w:rPr>
           <w:lang w:val="da-DK"/>
         </w:rPr>
-        <w:lastRenderedPageBreak/>
         <w:t>Tak for lån af</w:t>
       </w:r>
       <w:bookmarkEnd w:id="13"/>
@@ -4641,7 +4669,7 @@
 </file>
 
 <file path=customXml/itemProps1.xml><?xml version="1.0" encoding="utf-8"?>
-<ds:datastoreItem xmlns:ds="http://schemas.openxmlformats.org/officeDocument/2006/customXml" ds:itemID="{FA6338F8-6E2D-4BF2-8A67-78D4CF8D122F}">
+<ds:datastoreItem xmlns:ds="http://schemas.openxmlformats.org/officeDocument/2006/customXml" ds:itemID="{649A1AEE-5262-4EFD-976E-4B0A905EF533}">
   <ds:schemaRefs>
     <ds:schemaRef ds:uri="http://schemas.openxmlformats.org/officeDocument/2006/bibliography"/>
   </ds:schemaRefs>

</xml_diff>